<commit_message>
Finished locatiing and adding all the needed adjustment for /Lazy team/ website
</commit_message>
<xml_diff>
--- a/Fixing progress.docx
+++ b/Fixing progress.docx
@@ -125,29 +125,18 @@
       </w:r>
     </w:p>
     <w:p>
-      <w:pPr>
-        <w:pStyle w:val="ListParagraph"/>
-        <w:numPr>
-          <w:ilvl w:val="0"/>
-          <w:numId w:val="1"/>
-        </w:numPr>
-        <w:spacing w:line="259" w:lineRule="auto"/>
-      </w:pPr>
       <w:r>
         <w:lastRenderedPageBreak/>
-        <w:t>Chỉnh sửa (thêm) code css tiêu đề:</w:t>
-      </w:r>
-    </w:p>
-    <w:p>
-      <w:pPr>
-        <w:pStyle w:val="ListParagraph"/>
-      </w:pPr>
+        <w:t>Lấy màu giống tiêu đề phía dưới, thêm vào phần css</w:t>
+      </w:r>
+    </w:p>
+    <w:p>
       <w:r>
         <w:drawing>
-          <wp:inline distT="0" distB="0" distL="0" distR="0" wp14:anchorId="698D77EC" wp14:editId="733E9663">
-            <wp:extent cx="3575234" cy="1974951"/>
-            <wp:effectExtent l="0" t="0" r="6350" b="6350"/>
-            <wp:docPr id="111149552" name="Picture 1" descr="A screenshot of a computer program&#10;&#10;Description automatically generated"/>
+          <wp:inline distT="0" distB="0" distL="0" distR="0" wp14:anchorId="72CA8825" wp14:editId="30FE2DB0">
+            <wp:extent cx="5943600" cy="1454785"/>
+            <wp:effectExtent l="0" t="0" r="0" b="0"/>
+            <wp:docPr id="1794937617" name="Picture 1" descr="A screenshot of a computer&#10;&#10;Description automatically generated"/>
             <wp:cNvGraphicFramePr>
               <a:graphicFrameLocks xmlns:a="http://schemas.openxmlformats.org/drawingml/2006/main" noChangeAspect="1"/>
             </wp:cNvGraphicFramePr>
@@ -155,7 +144,7 @@
               <a:graphicData uri="http://schemas.openxmlformats.org/drawingml/2006/picture">
                 <pic:pic xmlns:pic="http://schemas.openxmlformats.org/drawingml/2006/picture">
                   <pic:nvPicPr>
-                    <pic:cNvPr id="111149552" name="Picture 1" descr="A screenshot of a computer program&#10;&#10;Description automatically generated"/>
+                    <pic:cNvPr id="1794937617" name="Picture 1" descr="A screenshot of a computer&#10;&#10;Description automatically generated"/>
                     <pic:cNvPicPr/>
                   </pic:nvPicPr>
                   <pic:blipFill>
@@ -167,7 +156,164 @@
                   <pic:spPr>
                     <a:xfrm>
                       <a:off x="0" y="0"/>
-                      <a:ext cx="3575234" cy="1974951"/>
+                      <a:ext cx="5943600" cy="1454785"/>
+                    </a:xfrm>
+                    <a:prstGeom prst="rect">
+                      <a:avLst/>
+                    </a:prstGeom>
+                  </pic:spPr>
+                </pic:pic>
+              </a:graphicData>
+            </a:graphic>
+          </wp:inline>
+        </w:drawing>
+      </w:r>
+    </w:p>
+    <w:p>
+      <w:r>
+        <w:t>Trong Lazy team html:</w:t>
+      </w:r>
+    </w:p>
+    <w:p>
+      <w:r>
+        <w:drawing>
+          <wp:inline distT="0" distB="0" distL="0" distR="0" wp14:anchorId="580E8411" wp14:editId="3FED6DA5">
+            <wp:extent cx="5010407" cy="3333921"/>
+            <wp:effectExtent l="0" t="0" r="0" b="0"/>
+            <wp:docPr id="1618594052" name="Picture 1" descr="A screen shot of a computer&#10;&#10;Description automatically generated"/>
+            <wp:cNvGraphicFramePr>
+              <a:graphicFrameLocks xmlns:a="http://schemas.openxmlformats.org/drawingml/2006/main" noChangeAspect="1"/>
+            </wp:cNvGraphicFramePr>
+            <a:graphic xmlns:a="http://schemas.openxmlformats.org/drawingml/2006/main">
+              <a:graphicData uri="http://schemas.openxmlformats.org/drawingml/2006/picture">
+                <pic:pic xmlns:pic="http://schemas.openxmlformats.org/drawingml/2006/picture">
+                  <pic:nvPicPr>
+                    <pic:cNvPr id="1618594052" name="Picture 1" descr="A screen shot of a computer&#10;&#10;Description automatically generated"/>
+                    <pic:cNvPicPr/>
+                  </pic:nvPicPr>
+                  <pic:blipFill>
+                    <a:blip r:embed="rId9"/>
+                    <a:stretch>
+                      <a:fillRect/>
+                    </a:stretch>
+                  </pic:blipFill>
+                  <pic:spPr>
+                    <a:xfrm>
+                      <a:off x="0" y="0"/>
+                      <a:ext cx="5010407" cy="3333921"/>
+                    </a:xfrm>
+                    <a:prstGeom prst="rect">
+                      <a:avLst/>
+                    </a:prstGeom>
+                  </pic:spPr>
+                </pic:pic>
+              </a:graphicData>
+            </a:graphic>
+          </wp:inline>
+        </w:drawing>
+      </w:r>
+    </w:p>
+    <w:p>
+      <w:r>
+        <w:t>Chỉnh sửa (thêm) code css tiêu đề</w:t>
+      </w:r>
+      <w:r>
+        <w:t xml:space="preserve"> với câu lệnh:</w:t>
+      </w:r>
+    </w:p>
+    <w:p>
+      <w:r>
+        <w:t>h1.title {</w:t>
+      </w:r>
+    </w:p>
+    <w:p>
+      <w:r>
+        <w:t xml:space="preserve">    color: #63b6b1;</w:t>
+      </w:r>
+    </w:p>
+    <w:p>
+      <w:r>
+        <w:t>}</w:t>
+      </w:r>
+    </w:p>
+    <w:p>
+      <w:r>
+        <w:lastRenderedPageBreak/>
+        <w:drawing>
+          <wp:inline distT="0" distB="0" distL="0" distR="0" wp14:anchorId="6DD8879D" wp14:editId="26D77132">
+            <wp:extent cx="3175163" cy="2400423"/>
+            <wp:effectExtent l="0" t="0" r="6350" b="0"/>
+            <wp:docPr id="275696291" name="Picture 1" descr="A screen shot of a computer code&#10;&#10;Description automatically generated"/>
+            <wp:cNvGraphicFramePr>
+              <a:graphicFrameLocks xmlns:a="http://schemas.openxmlformats.org/drawingml/2006/main" noChangeAspect="1"/>
+            </wp:cNvGraphicFramePr>
+            <a:graphic xmlns:a="http://schemas.openxmlformats.org/drawingml/2006/main">
+              <a:graphicData uri="http://schemas.openxmlformats.org/drawingml/2006/picture">
+                <pic:pic xmlns:pic="http://schemas.openxmlformats.org/drawingml/2006/picture">
+                  <pic:nvPicPr>
+                    <pic:cNvPr id="275696291" name="Picture 1" descr="A screen shot of a computer code&#10;&#10;Description automatically generated"/>
+                    <pic:cNvPicPr/>
+                  </pic:nvPicPr>
+                  <pic:blipFill>
+                    <a:blip r:embed="rId10"/>
+                    <a:stretch>
+                      <a:fillRect/>
+                    </a:stretch>
+                  </pic:blipFill>
+                  <pic:spPr>
+                    <a:xfrm>
+                      <a:off x="0" y="0"/>
+                      <a:ext cx="3175163" cy="2400423"/>
+                    </a:xfrm>
+                    <a:prstGeom prst="rect">
+                      <a:avLst/>
+                    </a:prstGeom>
+                  </pic:spPr>
+                </pic:pic>
+              </a:graphicData>
+            </a:graphic>
+          </wp:inline>
+        </w:drawing>
+      </w:r>
+    </w:p>
+    <w:p>
+      <w:pPr>
+        <w:pStyle w:val="ListParagraph"/>
+      </w:pPr>
+      <w:r>
+        <w:t>Sau khi thêm:</w:t>
+      </w:r>
+    </w:p>
+    <w:p>
+      <w:pPr>
+        <w:pStyle w:val="ListParagraph"/>
+      </w:pPr>
+      <w:r>
+        <w:drawing>
+          <wp:inline distT="0" distB="0" distL="0" distR="0" wp14:anchorId="64374177" wp14:editId="13C5E53B">
+            <wp:extent cx="5943600" cy="2672715"/>
+            <wp:effectExtent l="0" t="0" r="0" b="0"/>
+            <wp:docPr id="322833554" name="Picture 1" descr="A screenshot of a computer&#10;&#10;Description automatically generated"/>
+            <wp:cNvGraphicFramePr>
+              <a:graphicFrameLocks xmlns:a="http://schemas.openxmlformats.org/drawingml/2006/main" noChangeAspect="1"/>
+            </wp:cNvGraphicFramePr>
+            <a:graphic xmlns:a="http://schemas.openxmlformats.org/drawingml/2006/main">
+              <a:graphicData uri="http://schemas.openxmlformats.org/drawingml/2006/picture">
+                <pic:pic xmlns:pic="http://schemas.openxmlformats.org/drawingml/2006/picture">
+                  <pic:nvPicPr>
+                    <pic:cNvPr id="322833554" name="Picture 1" descr="A screenshot of a computer&#10;&#10;Description automatically generated"/>
+                    <pic:cNvPicPr/>
+                  </pic:nvPicPr>
+                  <pic:blipFill>
+                    <a:blip r:embed="rId11"/>
+                    <a:stretch>
+                      <a:fillRect/>
+                    </a:stretch>
+                  </pic:blipFill>
+                  <pic:spPr>
+                    <a:xfrm>
+                      <a:off x="0" y="0"/>
+                      <a:ext cx="5943600" cy="2672715"/>
                     </a:xfrm>
                     <a:prstGeom prst="rect">
                       <a:avLst/>
@@ -221,7 +367,7 @@
                     <pic:cNvPicPr/>
                   </pic:nvPicPr>
                   <pic:blipFill>
-                    <a:blip r:embed="rId9"/>
+                    <a:blip r:embed="rId12"/>
                     <a:stretch>
                       <a:fillRect/>
                     </a:stretch>
@@ -244,11 +390,32 @@
     </w:p>
     <w:p>
       <w:r>
+        <w:t xml:space="preserve">Lí do quote bị đậm: </w:t>
+      </w:r>
+    </w:p>
+    <w:p>
+      <w:r>
+        <w:lastRenderedPageBreak/>
+        <w:t xml:space="preserve">Có chỉnh font đậm thêm: </w:t>
+      </w:r>
+    </w:p>
+    <w:p>
+      <w:r>
+        <w:t>text-shadow: 0px 1px 0px #000000;</w:t>
+      </w:r>
+    </w:p>
+    <w:p>
+      <w:r>
+        <w:t>Cách sửa: Xóa dòng đó đi là ok =))))</w:t>
+      </w:r>
+    </w:p>
+    <w:p>
+      <w:r>
         <w:drawing>
-          <wp:inline distT="0" distB="0" distL="0" distR="0" wp14:anchorId="5B8F1164" wp14:editId="1A9B2018">
-            <wp:extent cx="5943600" cy="2247265"/>
+          <wp:inline distT="0" distB="0" distL="0" distR="0" wp14:anchorId="308C146D" wp14:editId="08F85E63">
+            <wp:extent cx="4407126" cy="1962251"/>
             <wp:effectExtent l="0" t="0" r="0" b="0"/>
-            <wp:docPr id="1522886559" name="Picture 1" descr="A screenshot of a computer&#10;&#10;Description automatically generated"/>
+            <wp:docPr id="972681932" name="Picture 1" descr="A screenshot of a computer&#10;&#10;Description automatically generated"/>
             <wp:cNvGraphicFramePr>
               <a:graphicFrameLocks xmlns:a="http://schemas.openxmlformats.org/drawingml/2006/main" noChangeAspect="1"/>
             </wp:cNvGraphicFramePr>
@@ -256,11 +423,11 @@
               <a:graphicData uri="http://schemas.openxmlformats.org/drawingml/2006/picture">
                 <pic:pic xmlns:pic="http://schemas.openxmlformats.org/drawingml/2006/picture">
                   <pic:nvPicPr>
-                    <pic:cNvPr id="1522886559" name="Picture 1" descr="A screenshot of a computer&#10;&#10;Description automatically generated"/>
+                    <pic:cNvPr id="972681932" name="Picture 1" descr="A screenshot of a computer&#10;&#10;Description automatically generated"/>
                     <pic:cNvPicPr/>
                   </pic:nvPicPr>
                   <pic:blipFill>
-                    <a:blip r:embed="rId10"/>
+                    <a:blip r:embed="rId13"/>
                     <a:stretch>
                       <a:fillRect/>
                     </a:stretch>
@@ -268,7 +435,74 @@
                   <pic:spPr>
                     <a:xfrm>
                       <a:off x="0" y="0"/>
-                      <a:ext cx="5943600" cy="2247265"/>
+                      <a:ext cx="4407126" cy="1962251"/>
+                    </a:xfrm>
+                    <a:prstGeom prst="rect">
+                      <a:avLst/>
+                    </a:prstGeom>
+                  </pic:spPr>
+                </pic:pic>
+              </a:graphicData>
+            </a:graphic>
+          </wp:inline>
+        </w:drawing>
+      </w:r>
+    </w:p>
+    <w:p/>
+    <w:p>
+      <w:pPr>
+        <w:rPr>
+          <w:b/>
+          <w:bCs/>
+          <w:u w:val="single"/>
+        </w:rPr>
+      </w:pPr>
+      <w:r>
+        <w:rPr>
+          <w:b/>
+          <w:bCs/>
+          <w:u w:val="single"/>
+        </w:rPr>
+        <w:t>Menu</w:t>
+      </w:r>
+    </w:p>
+    <w:p>
+      <w:r>
+        <w:t>Vấn đề của Menu không phải là do chưa chỉnh sửa, nền đã được đổi, phải tra xem thử lí do vì sao khi size thay đổi thì màu menu bị mất.</w:t>
+      </w:r>
+    </w:p>
+    <w:p>
+      <w:r>
+        <w:t>Dòng code màu:</w:t>
+      </w:r>
+    </w:p>
+    <w:p>
+      <w:r>
+        <w:drawing>
+          <wp:inline distT="0" distB="0" distL="0" distR="0" wp14:anchorId="58579EDE" wp14:editId="34769918">
+            <wp:extent cx="4172164" cy="1835244"/>
+            <wp:effectExtent l="0" t="0" r="0" b="0"/>
+            <wp:docPr id="1964255270" name="Picture 1" descr="A screenshot of a computer program&#10;&#10;Description automatically generated"/>
+            <wp:cNvGraphicFramePr>
+              <a:graphicFrameLocks xmlns:a="http://schemas.openxmlformats.org/drawingml/2006/main" noChangeAspect="1"/>
+            </wp:cNvGraphicFramePr>
+            <a:graphic xmlns:a="http://schemas.openxmlformats.org/drawingml/2006/main">
+              <a:graphicData uri="http://schemas.openxmlformats.org/drawingml/2006/picture">
+                <pic:pic xmlns:pic="http://schemas.openxmlformats.org/drawingml/2006/picture">
+                  <pic:nvPicPr>
+                    <pic:cNvPr id="1964255270" name="Picture 1" descr="A screenshot of a computer program&#10;&#10;Description automatically generated"/>
+                    <pic:cNvPicPr/>
+                  </pic:nvPicPr>
+                  <pic:blipFill>
+                    <a:blip r:embed="rId14"/>
+                    <a:stretch>
+                      <a:fillRect/>
+                    </a:stretch>
+                  </pic:blipFill>
+                  <pic:spPr>
+                    <a:xfrm>
+                      <a:off x="0" y="0"/>
+                      <a:ext cx="4172164" cy="1835244"/>
                     </a:xfrm>
                     <a:prstGeom prst="rect">
                       <a:avLst/>
@@ -300,7 +534,7 @@
                     <pic:cNvPicPr/>
                   </pic:nvPicPr>
                   <pic:blipFill>
-                    <a:blip r:embed="rId11"/>
+                    <a:blip r:embed="rId15"/>
                     <a:stretch>
                       <a:fillRect/>
                     </a:stretch>
@@ -322,10 +556,30 @@
       </w:r>
     </w:p>
     <w:p/>
-    <w:p/>
     <w:p>
       <w:r>
         <w:t>WEB BLOG PHỤ</w:t>
+      </w:r>
+    </w:p>
+    <w:p>
+      <w:r>
+        <w:t>(</w:t>
+      </w:r>
+      <w:hyperlink r:id="rId16" w:history="1">
+        <w:r>
+          <w:rPr>
+            <w:rStyle w:val="Hyperlink"/>
+          </w:rPr>
+          <w:t>https://doc-lazyteam.blogspot.com/2023/09/short-my-sisters-dangerous-boyfriend.html</w:t>
+        </w:r>
+      </w:hyperlink>
+      <w:r>
+        <w:t>)</w:t>
+      </w:r>
+    </w:p>
+    <w:p>
+      <w:r>
+        <w:t>Web gốc:</w:t>
       </w:r>
     </w:p>
     <w:p/>
@@ -1409,6 +1663,18 @@
       <w:u w:val="single"/>
     </w:rPr>
   </w:style>
+  <w:style w:type="character" w:styleId="UnresolvedMention">
+    <w:name w:val="Unresolved Mention"/>
+    <w:basedOn w:val="DefaultParagraphFont"/>
+    <w:uiPriority w:val="99"/>
+    <w:semiHidden/>
+    <w:unhideWhenUsed/>
+    <w:rsid w:val="00D82ADE"/>
+    <w:rPr>
+      <w:color w:val="605E5C"/>
+      <w:shd w:val="clear" w:color="auto" w:fill="E1DFDD"/>
+    </w:rPr>
+  </w:style>
 </w:styles>
 </file>
 

</xml_diff>

<commit_message>
Modify 3 html website files
</commit_message>
<xml_diff>
--- a/Fixing progress.docx
+++ b/Fixing progress.docx
@@ -288,6 +288,11 @@
       <w:pPr>
         <w:pStyle w:val="ListParagraph"/>
       </w:pPr>
+    </w:p>
+    <w:p>
+      <w:pPr>
+        <w:pStyle w:val="ListParagraph"/>
+      </w:pPr>
       <w:r>
         <w:drawing>
           <wp:inline distT="0" distB="0" distL="0" distR="0" wp14:anchorId="64374177" wp14:editId="13C5E53B">
@@ -328,6 +333,86 @@
     </w:p>
     <w:p>
       <w:pPr>
+        <w:pStyle w:val="ListParagraph"/>
+      </w:pPr>
+    </w:p>
+    <w:p>
+      <w:pPr>
+        <w:pStyle w:val="ListParagraph"/>
+      </w:pPr>
+      <w:r>
+        <w:t>Tiêu đề đỏ là do chưa định màu cho tiêu đề</w:t>
+      </w:r>
+      <w:r>
+        <w:t xml:space="preserve"> (Và màu link là đỏ và để ở dòng 759, còn định dạng màu font tiêu để lại ở dòng 5xx – phía trên, dẫn tới màu xanh bị màu link đỏ đè lên)</w:t>
+      </w:r>
+    </w:p>
+    <w:p>
+      <w:pPr>
+        <w:pStyle w:val="ListParagraph"/>
+      </w:pPr>
+    </w:p>
+    <w:p>
+      <w:pPr>
+        <w:pStyle w:val="ListParagraph"/>
+      </w:pPr>
+      <w:r>
+        <w:lastRenderedPageBreak/>
+        <w:drawing>
+          <wp:inline distT="0" distB="0" distL="0" distR="0" wp14:anchorId="746D0939" wp14:editId="08DE1184">
+            <wp:extent cx="5943600" cy="4045585"/>
+            <wp:effectExtent l="0" t="0" r="0" b="0"/>
+            <wp:docPr id="135448808" name="Picture 1" descr="A screenshot of a web page&#10;&#10;Description automatically generated"/>
+            <wp:cNvGraphicFramePr>
+              <a:graphicFrameLocks xmlns:a="http://schemas.openxmlformats.org/drawingml/2006/main" noChangeAspect="1"/>
+            </wp:cNvGraphicFramePr>
+            <a:graphic xmlns:a="http://schemas.openxmlformats.org/drawingml/2006/main">
+              <a:graphicData uri="http://schemas.openxmlformats.org/drawingml/2006/picture">
+                <pic:pic xmlns:pic="http://schemas.openxmlformats.org/drawingml/2006/picture">
+                  <pic:nvPicPr>
+                    <pic:cNvPr id="135448808" name="Picture 1" descr="A screenshot of a web page&#10;&#10;Description automatically generated"/>
+                    <pic:cNvPicPr/>
+                  </pic:nvPicPr>
+                  <pic:blipFill>
+                    <a:blip r:embed="rId12"/>
+                    <a:stretch>
+                      <a:fillRect/>
+                    </a:stretch>
+                  </pic:blipFill>
+                  <pic:spPr>
+                    <a:xfrm>
+                      <a:off x="0" y="0"/>
+                      <a:ext cx="5943600" cy="4045585"/>
+                    </a:xfrm>
+                    <a:prstGeom prst="rect">
+                      <a:avLst/>
+                    </a:prstGeom>
+                  </pic:spPr>
+                </pic:pic>
+              </a:graphicData>
+            </a:graphic>
+          </wp:inline>
+        </w:drawing>
+      </w:r>
+    </w:p>
+    <w:p>
+      <w:pPr>
+        <w:pStyle w:val="ListParagraph"/>
+      </w:pPr>
+    </w:p>
+    <w:p>
+      <w:pPr>
+        <w:pStyle w:val="ListParagraph"/>
+      </w:pPr>
+      <w:r>
+        <w:t>Cách sửa: Thêm cùng dòng code vào CSS, vị trí tương ứng</w:t>
+      </w:r>
+      <w:r>
+        <w:t xml:space="preserve"> sao cho ở dưới dòng định dạng màu link đỏ (sau dòng 759)</w:t>
+      </w:r>
+    </w:p>
+    <w:p>
+      <w:pPr>
         <w:rPr>
           <w:lang w:val="pt-BR"/>
         </w:rPr>
@@ -367,7 +452,7 @@
                     <pic:cNvPicPr/>
                   </pic:nvPicPr>
                   <pic:blipFill>
-                    <a:blip r:embed="rId12"/>
+                    <a:blip r:embed="rId13"/>
                     <a:stretch>
                       <a:fillRect/>
                     </a:stretch>
@@ -395,17 +480,17 @@
     </w:p>
     <w:p>
       <w:r>
+        <w:t xml:space="preserve">Có chỉnh font đậm thêm: </w:t>
+      </w:r>
+    </w:p>
+    <w:p>
+      <w:r>
+        <w:t>text-shadow: 0px 1px 0px #000000;</w:t>
+      </w:r>
+    </w:p>
+    <w:p>
+      <w:r>
         <w:lastRenderedPageBreak/>
-        <w:t xml:space="preserve">Có chỉnh font đậm thêm: </w:t>
-      </w:r>
-    </w:p>
-    <w:p>
-      <w:r>
-        <w:t>text-shadow: 0px 1px 0px #000000;</w:t>
-      </w:r>
-    </w:p>
-    <w:p>
-      <w:r>
         <w:t>Cách sửa: Xóa dòng đó đi là ok =))))</w:t>
       </w:r>
     </w:p>
@@ -427,7 +512,7 @@
                     <pic:cNvPicPr/>
                   </pic:nvPicPr>
                   <pic:blipFill>
-                    <a:blip r:embed="rId13"/>
+                    <a:blip r:embed="rId14"/>
                     <a:stretch>
                       <a:fillRect/>
                     </a:stretch>
@@ -494,7 +579,7 @@
                     <pic:cNvPicPr/>
                   </pic:nvPicPr>
                   <pic:blipFill>
-                    <a:blip r:embed="rId14"/>
+                    <a:blip r:embed="rId15"/>
                     <a:stretch>
                       <a:fillRect/>
                     </a:stretch>
@@ -517,7 +602,6 @@
     </w:p>
     <w:p>
       <w:r>
-        <w:lastRenderedPageBreak/>
         <w:drawing>
           <wp:inline distT="0" distB="0" distL="0" distR="0" wp14:anchorId="4C2AE85F" wp14:editId="2521726F">
             <wp:extent cx="5943600" cy="1751965"/>
@@ -534,7 +618,7 @@
                     <pic:cNvPicPr/>
                   </pic:nvPicPr>
                   <pic:blipFill>
-                    <a:blip r:embed="rId15"/>
+                    <a:blip r:embed="rId16"/>
                     <a:stretch>
                       <a:fillRect/>
                     </a:stretch>
@@ -565,7 +649,7 @@
       <w:r>
         <w:t>(</w:t>
       </w:r>
-      <w:hyperlink r:id="rId16" w:history="1">
+      <w:hyperlink r:id="rId17" w:history="1">
         <w:r>
           <w:rPr>
             <w:rStyle w:val="Hyperlink"/>

</xml_diff>